<commit_message>
Se rehizo la matriz sin redundancias, luego de cambiar algunas presedencias de forma manual en la matriz original
</commit_message>
<xml_diff>
--- a/documentos/Validación Matriz/Anexo_Concepto_pensiones_Final.docx
+++ b/documentos/Validación Matriz/Anexo_Concepto_pensiones_Final.docx
@@ -136,7 +136,7 @@
     <w:p>
       <w:pPr>
         <w:pStyle w:val="Listaconnmeros"/>
-        <w:ind w:left="0"/>
+        <w:ind w:left="0" w:firstLine="0"/>
       </w:pPr>
       <w:r>
         <w:t>Cotizaciones previsionales</w:t>
@@ -1488,7 +1488,7 @@
   <w:abstractNum w:abstractNumId="4" w15:restartNumberingAfterBreak="0">
     <w:nsid w:val="FFFFFF88"/>
     <w:multiLevelType w:val="singleLevel"/>
-    <w:tmpl w:val="0332DE32"/>
+    <w:tmpl w:val="412A7B14"/>
     <w:lvl w:ilvl="0">
       <w:start w:val="1"/>
       <w:numFmt w:val="decimal"/>
@@ -1541,6 +1541,9 @@
   </w:num>
   <w:num w:numId="6" w16cid:durableId="158204408">
     <w:abstractNumId w:val="0"/>
+  </w:num>
+  <w:num w:numId="7" w16cid:durableId="1603145852">
+    <w:abstractNumId w:val="4"/>
   </w:num>
   <w:numIdMacAtCleanup w:val="6"/>
 </w:numbering>

</xml_diff>

<commit_message>
Updates pension document and removes outdated files
Enhances the pension-related document with detailed explanations
on pension types, risks, and calculation methodologies. Clarifies
concepts such as longevity risk, autofinanced pensions, and Renta
Vitalicia conditions.

Removes outdated documents related to commissions and advisors
to streamline the repository and eliminate redundant or unclear
content.
</commit_message>
<xml_diff>
--- a/documentos/Validación Matriz/Anexo_Concepto_pensiones_Final.docx
+++ b/documentos/Validación Matriz/Anexo_Concepto_pensiones_Final.docx
@@ -27,12 +27,14 @@
         <w:rPr>
           <w:i/>
           <w:iCs/>
+          <w:highlight w:val="lightGray"/>
         </w:rPr>
       </w:pPr>
       <w:r>
         <w:rPr>
           <w:i/>
           <w:iCs/>
+          <w:highlight w:val="lightGray"/>
         </w:rPr>
         <w:t xml:space="preserve">Que es </w:t>
       </w:r>
@@ -40,6 +42,7 @@
         <w:rPr>
           <w:i/>
           <w:iCs/>
+          <w:highlight w:val="lightGray"/>
         </w:rPr>
         <w:t>pensión</w:t>
       </w:r>
@@ -47,15 +50,71 @@
     <w:p>
       <w:pPr>
         <w:rPr>
-          <w:b/>
-          <w:bCs/>
-        </w:rPr>
-      </w:pPr>
-      <w:r>
+          <w:highlight w:val="lightGray"/>
+        </w:rPr>
+      </w:pPr>
+      <w:r>
+        <w:rPr>
+          <w:highlight w:val="lightGray"/>
+        </w:rPr>
         <w:t>P</w:t>
       </w:r>
       <w:r>
-        <w:t>restación monetaria periódica que recibe una persona cuando cesa su actividad laboral por jubilación, invalidez o sobrevivencia. En Chile, puede ser contributiva (financiada por las cotizaciones individuales en AFP) o del pilar solidario (pagada vía el IPS si no reúne los requisitos mínimos).</w:t>
+        <w:rPr>
+          <w:highlight w:val="lightGray"/>
+        </w:rPr>
+        <w:t xml:space="preserve">restación monetaria periódica que recibe una persona cuando </w:t>
+      </w:r>
+      <w:r>
+        <w:rPr>
+          <w:highlight w:val="lightGray"/>
+        </w:rPr>
+        <w:t>se jubila, ya sea por vejez</w:t>
+      </w:r>
+      <w:r>
+        <w:rPr>
+          <w:highlight w:val="lightGray"/>
+        </w:rPr>
+        <w:t>, invalidez o sobrevivencia. En Chile, puede ser contributiva (financiada por las cotizaciones individuales en AFP) o del pilar solidario (pagada vía el IPS si no reúne los requisitos mínimos).</w:t>
+      </w:r>
+      <w:r>
+        <w:rPr>
+          <w:highlight w:val="lightGray"/>
+        </w:rPr>
+        <w:t xml:space="preserve"> Cabe señalar, que no es necesario que la persona deje de trabajar para optar a pensión. </w:t>
+      </w:r>
+    </w:p>
+    <w:p>
+      <w:pPr>
+        <w:pStyle w:val="Listaconnmeros"/>
+        <w:rPr>
+          <w:i/>
+          <w:iCs/>
+          <w:highlight w:val="lightGray"/>
+        </w:rPr>
+      </w:pPr>
+      <w:r>
+        <w:rPr>
+          <w:i/>
+          <w:iCs/>
+          <w:highlight w:val="lightGray"/>
+        </w:rPr>
+        <w:t xml:space="preserve">Pensión Autofinanciada </w:t>
+      </w:r>
+    </w:p>
+    <w:p>
+      <w:pPr>
+        <w:pStyle w:val="Listaconnmeros"/>
+        <w:numPr>
+          <w:ilvl w:val="0"/>
+          <w:numId w:val="0"/>
+        </w:numPr>
+      </w:pPr>
+      <w:r>
+        <w:rPr>
+          <w:highlight w:val="lightGray"/>
+        </w:rPr>
+        <w:t>La pensión autofinanciada es el monto estimado que una persona podría recibir mensualmente al jubilar, calculado exclusivamente en base a los ahorros acumulados en su cuenta individual. Este valor se determina utilizando factores como la edad del afiliado, su saldo previsional y la existencia de beneficiarios. La pensión autofinanciada constituye un componente clave de la pensión base y sirve como referencia para evaluar la necesidad de apoyos estatales, como la Pensión Garantizada Universal (PGU). No representa necesariamente el monto final a recibir, pero entrega una proyección basada en los recursos propios del afiliado.</w:t>
       </w:r>
     </w:p>
     <w:p>
@@ -174,6 +233,7 @@
         <w:spacing w:before="0" w:after="160"/>
       </w:pPr>
       <w:r>
+        <w:lastRenderedPageBreak/>
         <w:t>Ahorro Previsional</w:t>
       </w:r>
     </w:p>
@@ -225,11 +285,7 @@
         <w:t>M</w:t>
       </w:r>
       <w:r>
-        <w:t xml:space="preserve">onto total que acumula un afiliado en su cuenta AFP al momento de jubilar, incluyendo cotizaciones obligatorias, intereses generados y aportes voluntarios o transferencias (como bonificación por reconocimiento), menos comisiones o retiros previos. Este saldo es </w:t>
-      </w:r>
-      <w:r>
-        <w:lastRenderedPageBreak/>
-        <w:t>fundamental para calcular modalidades como el Retiro Programado o para convertirlo en renta vitalicia.</w:t>
+        <w:t>onto total que acumula un afiliado en su cuenta AFP al momento de jubilar, incluyendo cotizaciones obligatorias, intereses generados y aportes voluntarios o transferencias (como bonificación por reconocimiento), menos comisiones o retiros previos. Este saldo es fundamental para calcular modalidades como el Retiro Programado o para convertirlo en renta vitalicia.</w:t>
       </w:r>
     </w:p>
     <w:p>
@@ -446,6 +502,7 @@
     </w:p>
     <w:p>
       <w:r>
+        <w:lastRenderedPageBreak/>
         <w:t>F</w:t>
       </w:r>
       <w:r>
@@ -496,11 +553,7 @@
       </w:r>
       <w:proofErr w:type="spellEnd"/>
       <w:r>
-        <w:t xml:space="preserve"> y aseguradoras autorizadas, ordenadas por monto: en UF y pesos, con proyecciones, </w:t>
-      </w:r>
-      <w:r>
-        <w:lastRenderedPageBreak/>
-        <w:t>comisiones, clasificación de riesgo de las aseguradoras y condiciones especiales de cobertura.</w:t>
+        <w:t xml:space="preserve"> y aseguradoras autorizadas, ordenadas por monto: en UF y pesos, con proyecciones, comisiones, clasificación de riesgo de las aseguradoras y condiciones especiales de cobertura.</w:t>
       </w:r>
     </w:p>
     <w:p>
@@ -720,6 +773,7 @@
     </w:p>
     <w:p>
       <w:r>
+        <w:lastRenderedPageBreak/>
         <w:t>Al recibir el Certificado de Ofertas, el afiliado puede aceptar una opción (Retiro Programado o Renta Vitalicia) o rechazar todas. Las ofertas presentes en el certificado son vinculantes para las AFP o aseguradoras, pero el afiliado no está obligado a aceptarlas. Rechazar permite solicitar una nueva oferta, una oferta externa o iniciar un remate.</w:t>
       </w:r>
     </w:p>
@@ -773,7 +827,6 @@
           <w:b/>
           <w:bCs/>
         </w:rPr>
-        <w:lastRenderedPageBreak/>
         <w:t>Paso 6: Finalización del Proceso</w:t>
       </w:r>
     </w:p>
@@ -996,6 +1049,7 @@
     </w:p>
     <w:p>
       <w:r>
+        <w:lastRenderedPageBreak/>
         <w:t>I</w:t>
       </w:r>
       <w:r>
@@ -1033,7 +1087,6 @@
         <w:spacing w:before="0" w:after="160"/>
       </w:pPr>
       <w:r>
-        <w:lastRenderedPageBreak/>
         <w:t>Modalidades de Pensión</w:t>
       </w:r>
     </w:p>
@@ -1147,134 +1200,6 @@
       </w:r>
     </w:p>
     <w:p>
-      <w:r>
-        <w:t>Estimación del número de años que se espera que viva un afiliado tras jubilar. En Retiro Programado, sirve para dividir el saldo disponible en anualidades. En Renta Vitalicia, la aseguradora asume ese riesgo, por lo que la pensión es fija aun si se vive más de lo estimado.</w:t>
-      </w:r>
-    </w:p>
-    <w:p>
-      <w:pPr>
-        <w:pStyle w:val="Listaconnmeros"/>
-        <w:spacing w:after="0"/>
-        <w:rPr>
-          <w:i/>
-          <w:iCs/>
-        </w:rPr>
-      </w:pPr>
-      <w:r>
-        <w:rPr>
-          <w:i/>
-          <w:iCs/>
-        </w:rPr>
-        <w:t xml:space="preserve">Tasa </w:t>
-      </w:r>
-      <w:r>
-        <w:rPr>
-          <w:i/>
-          <w:iCs/>
-        </w:rPr>
-        <w:t>Interés</w:t>
-      </w:r>
-      <w:r>
-        <w:rPr>
-          <w:i/>
-          <w:iCs/>
-        </w:rPr>
-        <w:t xml:space="preserve"> </w:t>
-      </w:r>
-      <w:r>
-        <w:rPr>
-          <w:i/>
-          <w:iCs/>
-        </w:rPr>
-        <w:t>Técnica</w:t>
-      </w:r>
-    </w:p>
-    <w:p>
-      <w:r>
-        <w:t>Valor oficial que refleja la rentabilidad futura esperada de los fondos. Se usa para proyectar pensiones: en Retiro Programado afecta el cálculo anual de cuotas; en Renta Vitalicia influye en las ofertas que hacen las aseguradoras. Actualmente se usa un valor único para todos los afiliados (por ejemplo ~ 3,54 % en abril 2025) calculado por la Superintendencia de Pensiones.</w:t>
-      </w:r>
-    </w:p>
-    <w:p>
-      <w:pPr>
-        <w:pStyle w:val="Listaconnmeros"/>
-        <w:spacing w:after="0"/>
-        <w:rPr>
-          <w:i/>
-          <w:iCs/>
-        </w:rPr>
-      </w:pPr>
-      <w:r>
-        <w:rPr>
-          <w:i/>
-          <w:iCs/>
-        </w:rPr>
-        <w:t>Cambio Modalidad</w:t>
-      </w:r>
-    </w:p>
-    <w:p>
-      <w:r>
-        <w:t>Quienes optan inicialmente por Retiro Programado pueden cambiar posteriormente a una Renta Vitalicia u otra modalidad, siempre que aún existan fondos en su cuenta individual. No es posible revertir desde RV a RP por ser irrevocable.</w:t>
-      </w:r>
-    </w:p>
-    <w:p>
-      <w:pPr>
-        <w:pStyle w:val="Ttulo3"/>
-        <w:spacing w:before="0" w:after="160"/>
-        <w:rPr>
-          <w:b/>
-          <w:bCs/>
-        </w:rPr>
-      </w:pPr>
-      <w:r>
-        <w:rPr>
-          <w:b/>
-          <w:bCs/>
-        </w:rPr>
-        <w:t xml:space="preserve">Renta Vitalicia </w:t>
-      </w:r>
-    </w:p>
-    <w:p>
-      <w:pPr>
-        <w:pStyle w:val="Listaconnmeros"/>
-        <w:spacing w:after="0"/>
-        <w:rPr>
-          <w:i/>
-          <w:iCs/>
-        </w:rPr>
-      </w:pPr>
-      <w:r>
-        <w:rPr>
-          <w:i/>
-          <w:iCs/>
-        </w:rPr>
-        <w:t>Renta Vitalicia</w:t>
-      </w:r>
-    </w:p>
-    <w:p>
-      <w:r>
-        <w:t>C</w:t>
-      </w:r>
-      <w:r>
-        <w:t>ontrato con una compañía de seguros que entrega una pensión fija mensual de por vida, expresada en UF. Es un modelo irrevocable y predecible, donde la aseguradora asume el riesgo de longevidad</w:t>
-      </w:r>
-    </w:p>
-    <w:p>
-      <w:pPr>
-        <w:pStyle w:val="Listaconnmeros"/>
-        <w:rPr>
-          <w:i/>
-          <w:iCs/>
-        </w:rPr>
-      </w:pPr>
-      <w:r>
-        <w:rPr>
-          <w:i/>
-          <w:iCs/>
-        </w:rPr>
-        <w:t>Requisitos RV</w:t>
-      </w:r>
-    </w:p>
-    <w:p>
       <w:pPr>
         <w:pStyle w:val="Listaconnmeros"/>
         <w:numPr>
@@ -1283,7 +1208,7 @@
         </w:numPr>
       </w:pPr>
       <w:r>
-        <w:t>Para acceder a una Renta Vitalicia, el afiliado debe cumplir con los requisitos generales de pensión (edad mínima legal y saldo mínimo en UF), además de haber solicitado ofertas a través del SCOMP. También debe contar con los fondos suficientes para financiar la renta vitalicia solicitada a una aseguradora.</w:t>
+        <w:t>Estimación del número de años que se espera que viva un afiliado tras jubilar. En Retiro Programado, sirve para dividir el saldo disponible en anualidades. En Renta Vitalicia, la aseguradora asume ese riesgo, por lo que la pensión es fija aun si se vive más de lo estimado.</w:t>
       </w:r>
     </w:p>
     <w:p>
@@ -1293,22 +1218,126 @@
           <w:ilvl w:val="0"/>
           <w:numId w:val="0"/>
         </w:numPr>
-      </w:pPr>
-    </w:p>
-    <w:p>
-      <w:pPr>
-        <w:pStyle w:val="Listaconnmeros"/>
+        <w:spacing w:after="0"/>
         <w:rPr>
           <w:i/>
           <w:iCs/>
         </w:rPr>
       </w:pPr>
-      <w:r>
+    </w:p>
+    <w:p>
+      <w:pPr>
+        <w:pStyle w:val="Listaconnmeros"/>
+        <w:spacing w:after="0"/>
         <w:rPr>
           <w:i/>
           <w:iCs/>
-        </w:rPr>
-        <w:t>Condiciones Especiales RV</w:t>
+          <w:highlight w:val="lightGray"/>
+        </w:rPr>
+      </w:pPr>
+      <w:r>
+        <w:rPr>
+          <w:i/>
+          <w:iCs/>
+          <w:highlight w:val="lightGray"/>
+        </w:rPr>
+        <w:t>Riesgo de longevidad</w:t>
+      </w:r>
+    </w:p>
+    <w:p>
+      <w:r>
+        <w:rPr>
+          <w:highlight w:val="lightGray"/>
+        </w:rPr>
+        <w:t>El riesgo de longevidad se refiere a la posibilidad de que una persona viva más años de lo previsto al momento de jubilar, lo que puede implicar que sus fondos previsionales se agoten antes de fallecer. Este riesgo es particularmente relevante en modalidades como el Retiro Programado, donde los pagos mensuales dependen del saldo disponible en la cuenta individual. En contraste, en una Renta Vitalicia, dicho riesgo es asumido por la compañía de seguros, la cual debe garantizar pagos durante toda la vida del pensionado, independientemente de su duración.</w:t>
+      </w:r>
+    </w:p>
+    <w:p>
+      <w:pPr>
+        <w:pStyle w:val="Listaconnmeros"/>
+        <w:spacing w:before="240" w:after="0"/>
+        <w:rPr>
+          <w:i/>
+          <w:iCs/>
+          <w:highlight w:val="lightGray"/>
+        </w:rPr>
+      </w:pPr>
+      <w:r>
+        <w:rPr>
+          <w:i/>
+          <w:iCs/>
+          <w:highlight w:val="lightGray"/>
+        </w:rPr>
+        <w:t>Riesgo de rentabilidad</w:t>
+      </w:r>
+    </w:p>
+    <w:p>
+      <w:r>
+        <w:rPr>
+          <w:highlight w:val="lightGray"/>
+        </w:rPr>
+        <w:t>El riesgo de rentabilidad corresponde a la variación que pueden experimentar los fondos previsionales debido a cambios en los mercados financieros. Dado que los recursos se invierten en instrumentos de renta fija y variable, los resultados pueden ser positivos o negativos, afectando directamente el saldo acumulado. Esta volatilidad implica que el monto final de la pensión no está garantizado, especialmente en modalidades como el Retiro</w:t>
+      </w:r>
+      <w:r>
+        <w:t xml:space="preserve"> </w:t>
+      </w:r>
+      <w:r>
+        <w:rPr>
+          <w:highlight w:val="lightGray"/>
+        </w:rPr>
+        <w:lastRenderedPageBreak/>
+        <w:t>Programado. Por esta razón, el sistema ofrece multifondos con diferentes niveles de riesgo, permitiendo una gestión acorde al perfil y etapa de vida del afiliado.</w:t>
+      </w:r>
+    </w:p>
+    <w:p>
+      <w:pPr>
+        <w:pStyle w:val="Listaconnmeros"/>
+        <w:spacing w:after="0"/>
+        <w:rPr>
+          <w:i/>
+          <w:iCs/>
+          <w:highlight w:val="lightGray"/>
+        </w:rPr>
+      </w:pPr>
+      <w:r>
+        <w:rPr>
+          <w:i/>
+          <w:iCs/>
+          <w:highlight w:val="lightGray"/>
+        </w:rPr>
+        <w:t xml:space="preserve">Tasa </w:t>
+      </w:r>
+      <w:r>
+        <w:rPr>
+          <w:i/>
+          <w:iCs/>
+          <w:highlight w:val="lightGray"/>
+        </w:rPr>
+        <w:t>Interés</w:t>
+      </w:r>
+      <w:r>
+        <w:rPr>
+          <w:i/>
+          <w:iCs/>
+          <w:highlight w:val="lightGray"/>
+        </w:rPr>
+        <w:t xml:space="preserve"> </w:t>
+      </w:r>
+      <w:r>
+        <w:rPr>
+          <w:i/>
+          <w:iCs/>
+          <w:highlight w:val="lightGray"/>
+        </w:rPr>
+        <w:t>Técnica</w:t>
+      </w:r>
+      <w:r>
+        <w:rPr>
+          <w:i/>
+          <w:iCs/>
+          <w:highlight w:val="lightGray"/>
+        </w:rPr>
+        <w:t xml:space="preserve"> de Retiro Programado</w:t>
       </w:r>
     </w:p>
     <w:p>
@@ -1318,9 +1347,677 @@
           <w:ilvl w:val="0"/>
           <w:numId w:val="0"/>
         </w:numPr>
-      </w:pPr>
-      <w:r>
+        <w:rPr>
+          <w:highlight w:val="lightGray"/>
+        </w:rPr>
+      </w:pPr>
+      <w:r>
+        <w:rPr>
+          <w:highlight w:val="lightGray"/>
+        </w:rPr>
+        <w:t>Son tasas que se usan para calcular cuánto recibirás cada mes si eliges una modalidad de pensión llamada Retiro Programado o una Renta Temporal.</w:t>
+      </w:r>
+    </w:p>
+    <w:p>
+      <w:pPr>
+        <w:pStyle w:val="Listaconnmeros"/>
+        <w:numPr>
+          <w:ilvl w:val="0"/>
+          <w:numId w:val="0"/>
+        </w:numPr>
+      </w:pPr>
+      <w:r>
+        <w:rPr>
+          <w:highlight w:val="lightGray"/>
+        </w:rPr>
+        <w:t>Estas tasas las publica la Superintendencia de Pensiones regularmente y reflejan una estimación de cuánto podrían rentar tus ahorros en el tiempo. Ayudan a proyectar el monto mensual que podrías recibir.</w:t>
+      </w:r>
+    </w:p>
+    <w:p>
+      <w:pPr>
+        <w:pStyle w:val="Listaconnmeros"/>
+        <w:numPr>
+          <w:ilvl w:val="0"/>
+          <w:numId w:val="0"/>
+        </w:numPr>
+        <w:ind w:left="360" w:hanging="360"/>
+      </w:pPr>
+    </w:p>
+    <w:p>
+      <w:pPr>
+        <w:pStyle w:val="Listaconnmeros"/>
+        <w:rPr>
+          <w:i/>
+          <w:iCs/>
+          <w:highlight w:val="lightGray"/>
+        </w:rPr>
+      </w:pPr>
+      <w:r>
+        <w:rPr>
+          <w:i/>
+          <w:iCs/>
+          <w:highlight w:val="lightGray"/>
+        </w:rPr>
+        <w:t xml:space="preserve">Tasa de interés. </w:t>
+      </w:r>
+    </w:p>
+    <w:p>
+      <w:pPr>
+        <w:pStyle w:val="Listaconnmeros"/>
+        <w:numPr>
+          <w:ilvl w:val="0"/>
+          <w:numId w:val="0"/>
+        </w:numPr>
+      </w:pPr>
+      <w:r>
+        <w:rPr>
+          <w:highlight w:val="lightGray"/>
+        </w:rPr>
+        <w:t>Es el porcentaje que usa la aseguradora para calcular cuánto dinero mensual puede pagarle al afiliado, considerando el dinero que recibe (el saldo de pensión) y cuánto podría ganar invirtiéndolo.</w:t>
+      </w:r>
+    </w:p>
+    <w:p>
+      <w:pPr>
+        <w:pStyle w:val="Listaconnmeros"/>
+        <w:numPr>
+          <w:ilvl w:val="0"/>
+          <w:numId w:val="0"/>
+        </w:numPr>
+      </w:pPr>
+    </w:p>
+    <w:p>
+      <w:pPr>
+        <w:pStyle w:val="Listaconnmeros"/>
+        <w:spacing w:after="0"/>
+        <w:rPr>
+          <w:i/>
+          <w:iCs/>
+        </w:rPr>
+      </w:pPr>
+      <w:r>
+        <w:rPr>
+          <w:i/>
+          <w:iCs/>
+        </w:rPr>
+        <w:t>Cambio Modalidad</w:t>
+      </w:r>
+    </w:p>
+    <w:p>
+      <w:r>
+        <w:t>Quienes optan inicialmente por Retiro Programado pueden cambiar posteriormente a una Renta Vitalicia u otra modalidad, siempre que aún existan fondos en su cuenta individual. No es posible revertir desde RV a RP por ser irrevocable.</w:t>
+      </w:r>
+    </w:p>
+    <w:p>
+      <w:pPr>
+        <w:pStyle w:val="Ttulo3"/>
+        <w:spacing w:before="0" w:after="160"/>
+        <w:rPr>
+          <w:b/>
+          <w:bCs/>
+        </w:rPr>
+      </w:pPr>
+      <w:r>
+        <w:rPr>
+          <w:b/>
+          <w:bCs/>
+        </w:rPr>
+        <w:t xml:space="preserve">Renta Vitalicia </w:t>
+      </w:r>
+    </w:p>
+    <w:p>
+      <w:pPr>
+        <w:pStyle w:val="Listaconnmeros"/>
+        <w:spacing w:after="0"/>
+        <w:rPr>
+          <w:i/>
+          <w:iCs/>
+          <w:highlight w:val="green"/>
+        </w:rPr>
+      </w:pPr>
+      <w:r>
+        <w:rPr>
+          <w:i/>
+          <w:iCs/>
+          <w:highlight w:val="green"/>
+        </w:rPr>
+        <w:t>Renta Vitalicia</w:t>
+      </w:r>
+    </w:p>
+    <w:p>
+      <w:pPr>
+        <w:rPr>
+          <w:highlight w:val="green"/>
+        </w:rPr>
+      </w:pPr>
+      <w:r>
+        <w:rPr>
+          <w:highlight w:val="green"/>
+        </w:rPr>
+        <w:t>C</w:t>
+      </w:r>
+      <w:r>
+        <w:rPr>
+          <w:highlight w:val="green"/>
+        </w:rPr>
+        <w:t>ontrato con una compañía de seguros que entrega una pensión fija mensual de por vida, expresada en UF. Es un</w:t>
+      </w:r>
+      <w:r>
+        <w:rPr>
+          <w:highlight w:val="green"/>
+        </w:rPr>
+        <w:t>a</w:t>
+      </w:r>
+      <w:r>
+        <w:rPr>
+          <w:highlight w:val="green"/>
+        </w:rPr>
+        <w:t xml:space="preserve"> mod</w:t>
+      </w:r>
+      <w:r>
+        <w:rPr>
+          <w:highlight w:val="green"/>
+        </w:rPr>
+        <w:t>alidad</w:t>
+      </w:r>
+      <w:r>
+        <w:rPr>
+          <w:highlight w:val="green"/>
+        </w:rPr>
+        <w:t xml:space="preserve"> irrevocable y predecible, donde la aseguradora asume el riesgo de longevidad</w:t>
+      </w:r>
+      <w:r>
+        <w:rPr>
+          <w:highlight w:val="green"/>
+        </w:rPr>
+        <w:t xml:space="preserve"> y rentabilidad. </w:t>
+      </w:r>
+      <w:r>
+        <w:rPr>
+          <w:highlight w:val="green"/>
+        </w:rPr>
+        <w:t>En caso de fallecimiento del titular, los pagos pueden continuar hacia los beneficiarios legales</w:t>
+      </w:r>
+      <w:r>
+        <w:rPr>
+          <w:highlight w:val="green"/>
+        </w:rPr>
+        <w:t xml:space="preserve"> si los hubiera. </w:t>
+      </w:r>
+    </w:p>
+    <w:p>
+      <w:pPr>
+        <w:pStyle w:val="Listaconnmeros"/>
+        <w:rPr>
+          <w:i/>
+          <w:iCs/>
+          <w:highlight w:val="green"/>
+        </w:rPr>
+      </w:pPr>
+      <w:r>
+        <w:rPr>
+          <w:i/>
+          <w:iCs/>
+          <w:highlight w:val="green"/>
+        </w:rPr>
+        <w:t>Requisitos RV</w:t>
+      </w:r>
+    </w:p>
+    <w:p>
+      <w:pPr>
+        <w:pStyle w:val="Listaconnmeros"/>
+        <w:numPr>
+          <w:ilvl w:val="0"/>
+          <w:numId w:val="0"/>
+        </w:numPr>
+        <w:rPr>
+          <w:highlight w:val="green"/>
+        </w:rPr>
+      </w:pPr>
+      <w:r>
+        <w:rPr>
+          <w:highlight w:val="green"/>
+        </w:rPr>
+        <w:t>Para acceder a una Renta Vitalicia, el afiliado debe cumplir con los requisitos</w:t>
+      </w:r>
+      <w:r>
+        <w:rPr>
+          <w:highlight w:val="green"/>
+        </w:rPr>
+        <w:t xml:space="preserve"> para pensionarse. A</w:t>
+      </w:r>
+      <w:r>
+        <w:rPr>
+          <w:highlight w:val="green"/>
+        </w:rPr>
+        <w:t xml:space="preserve">demás de haber solicitado ofertas a través del SCOMP. También debe contar con los fondos suficientes para financiar </w:t>
+      </w:r>
+      <w:r>
+        <w:rPr>
+          <w:highlight w:val="green"/>
+        </w:rPr>
+        <w:t>una renta vitalicia simple mayor a 2 UF</w:t>
+      </w:r>
+      <w:r>
+        <w:rPr>
+          <w:highlight w:val="green"/>
+        </w:rPr>
+        <w:t>.</w:t>
+      </w:r>
+    </w:p>
+    <w:p>
+      <w:pPr>
+        <w:pStyle w:val="Listaconnmeros"/>
+        <w:numPr>
+          <w:ilvl w:val="0"/>
+          <w:numId w:val="0"/>
+        </w:numPr>
+        <w:rPr>
+          <w:highlight w:val="green"/>
+        </w:rPr>
+      </w:pPr>
+    </w:p>
+    <w:p>
+      <w:pPr>
+        <w:pStyle w:val="Listaconnmeros"/>
+        <w:rPr>
+          <w:i/>
+          <w:iCs/>
+          <w:highlight w:val="green"/>
+        </w:rPr>
+      </w:pPr>
+      <w:r>
+        <w:rPr>
+          <w:i/>
+          <w:iCs/>
+          <w:highlight w:val="green"/>
+        </w:rPr>
+        <w:t>Condiciones Especiales RV</w:t>
+      </w:r>
+    </w:p>
+    <w:p>
+      <w:pPr>
+        <w:pStyle w:val="Listaconnmeros"/>
+        <w:numPr>
+          <w:ilvl w:val="0"/>
+          <w:numId w:val="0"/>
+        </w:numPr>
+        <w:rPr>
+          <w:highlight w:val="green"/>
+        </w:rPr>
+      </w:pPr>
+      <w:r>
+        <w:rPr>
+          <w:highlight w:val="green"/>
+        </w:rPr>
         <w:t>Contratos de renta vitalicia pueden incluir cláusulas adicionales como:</w:t>
+      </w:r>
+    </w:p>
+    <w:p>
+      <w:pPr>
+        <w:pStyle w:val="Listaconnmeros"/>
+        <w:numPr>
+          <w:ilvl w:val="0"/>
+          <w:numId w:val="37"/>
+        </w:numPr>
+        <w:rPr>
+          <w:highlight w:val="green"/>
+        </w:rPr>
+      </w:pPr>
+      <w:r>
+        <w:rPr>
+          <w:highlight w:val="green"/>
+        </w:rPr>
+        <w:t>Periodo garantizado de pago</w:t>
+      </w:r>
+    </w:p>
+    <w:p>
+      <w:pPr>
+        <w:pStyle w:val="Listaconnmeros"/>
+        <w:numPr>
+          <w:ilvl w:val="0"/>
+          <w:numId w:val="37"/>
+        </w:numPr>
+        <w:rPr>
+          <w:highlight w:val="green"/>
+        </w:rPr>
+      </w:pPr>
+      <w:r>
+        <w:rPr>
+          <w:highlight w:val="green"/>
+        </w:rPr>
+        <w:t>Cláusula de aumento de pensión de sobrevivencia</w:t>
+      </w:r>
+    </w:p>
+    <w:p>
+      <w:pPr>
+        <w:pStyle w:val="Listaconnmeros"/>
+        <w:numPr>
+          <w:ilvl w:val="0"/>
+          <w:numId w:val="37"/>
+        </w:numPr>
+        <w:rPr>
+          <w:highlight w:val="green"/>
+        </w:rPr>
+      </w:pPr>
+      <w:r>
+        <w:rPr>
+          <w:highlight w:val="green"/>
+        </w:rPr>
+        <w:t>Cláusula de aumento temporal de pensión (escalonada), aplicable solo para pensiones de vejez o invalidez, y solo en modalidad de renta vitalicia inmediata.</w:t>
+      </w:r>
+    </w:p>
+    <w:p>
+      <w:pPr>
+        <w:pStyle w:val="Listaconnmeros"/>
+        <w:numPr>
+          <w:ilvl w:val="0"/>
+          <w:numId w:val="0"/>
+        </w:numPr>
+        <w:rPr>
+          <w:highlight w:val="green"/>
+        </w:rPr>
+      </w:pPr>
+      <w:r>
+        <w:rPr>
+          <w:highlight w:val="green"/>
+        </w:rPr>
+        <w:t>Estas cláusulas mejoran cobertura</w:t>
+      </w:r>
+      <w:r>
+        <w:rPr>
+          <w:highlight w:val="green"/>
+        </w:rPr>
+        <w:t xml:space="preserve"> a los beneficiarios</w:t>
+      </w:r>
+      <w:r>
+        <w:rPr>
+          <w:highlight w:val="green"/>
+        </w:rPr>
+        <w:t>, pero implican condiciones y costos</w:t>
+      </w:r>
+      <w:r>
+        <w:rPr>
+          <w:highlight w:val="green"/>
+        </w:rPr>
+        <w:t xml:space="preserve"> </w:t>
+      </w:r>
+      <w:r>
+        <w:rPr>
+          <w:highlight w:val="green"/>
+        </w:rPr>
+        <w:t>adicionales.</w:t>
+      </w:r>
+    </w:p>
+    <w:p>
+      <w:pPr>
+        <w:pStyle w:val="Listaconnmeros"/>
+        <w:numPr>
+          <w:ilvl w:val="0"/>
+          <w:numId w:val="0"/>
+        </w:numPr>
+        <w:ind w:left="360" w:hanging="360"/>
+        <w:rPr>
+          <w:highlight w:val="green"/>
+        </w:rPr>
+      </w:pPr>
+    </w:p>
+    <w:p>
+      <w:pPr>
+        <w:pStyle w:val="Listaconnmeros"/>
+        <w:spacing w:after="0"/>
+        <w:rPr>
+          <w:i/>
+          <w:iCs/>
+          <w:highlight w:val="green"/>
+        </w:rPr>
+      </w:pPr>
+      <w:r>
+        <w:rPr>
+          <w:i/>
+          <w:iCs/>
+          <w:highlight w:val="green"/>
+        </w:rPr>
+        <w:t>Periodo Garantizado</w:t>
+      </w:r>
+    </w:p>
+    <w:p>
+      <w:pPr>
+        <w:pStyle w:val="Listaconnmeros"/>
+        <w:numPr>
+          <w:ilvl w:val="0"/>
+          <w:numId w:val="0"/>
+        </w:numPr>
+        <w:rPr>
+          <w:highlight w:val="green"/>
+        </w:rPr>
+      </w:pPr>
+      <w:r>
+        <w:rPr>
+          <w:highlight w:val="green"/>
+        </w:rPr>
+        <w:t>E</w:t>
+      </w:r>
+      <w:r>
+        <w:rPr>
+          <w:highlight w:val="green"/>
+        </w:rPr>
+        <w:t xml:space="preserve">sta condición especial de cobertura implica </w:t>
+      </w:r>
+      <w:proofErr w:type="gramStart"/>
+      <w:r>
+        <w:rPr>
+          <w:highlight w:val="green"/>
+        </w:rPr>
+        <w:t>que</w:t>
+      </w:r>
+      <w:proofErr w:type="gramEnd"/>
+      <w:r>
+        <w:rPr>
+          <w:highlight w:val="green"/>
+        </w:rPr>
+        <w:t xml:space="preserve"> si la afiliada o el afiliado fallece antes del término del periodo garantizado, la CSV le garantiza el pago del 100% de la pensión contratada distribuida entre sus beneficiarias y/o beneficiarios legales, por todo el tiempo remanente. Al término de dicho periodo, el pago de las pensiones de sobrevivencia se hará en los porcentajes que establece la ley.</w:t>
+      </w:r>
+    </w:p>
+    <w:p>
+      <w:pPr>
+        <w:pStyle w:val="Listaconnmeros"/>
+        <w:numPr>
+          <w:ilvl w:val="0"/>
+          <w:numId w:val="0"/>
+        </w:numPr>
+        <w:rPr>
+          <w:highlight w:val="green"/>
+        </w:rPr>
+      </w:pPr>
+      <w:r>
+        <w:rPr>
+          <w:highlight w:val="green"/>
+        </w:rPr>
+        <w:lastRenderedPageBreak/>
+        <w:t>En caso de que la afiliada o el afiliado no tenga beneficiarias y/o beneficiarios legales, el pago de las rentas mensuales garantizadas se efectuará a aquellas personas que la misma afiliada o el mismo afiliado haya designado y, en su defecto, a sus herederas y/o herederos.</w:t>
+      </w:r>
+    </w:p>
+    <w:p>
+      <w:pPr>
+        <w:pStyle w:val="Listaconnmeros"/>
+        <w:numPr>
+          <w:ilvl w:val="0"/>
+          <w:numId w:val="0"/>
+        </w:numPr>
+        <w:rPr>
+          <w:highlight w:val="green"/>
+        </w:rPr>
+      </w:pPr>
+    </w:p>
+    <w:p>
+      <w:pPr>
+        <w:pStyle w:val="Listaconnmeros"/>
+        <w:numPr>
+          <w:ilvl w:val="0"/>
+          <w:numId w:val="0"/>
+        </w:numPr>
+        <w:rPr>
+          <w:highlight w:val="green"/>
+        </w:rPr>
+      </w:pPr>
+    </w:p>
+    <w:p>
+      <w:pPr>
+        <w:pStyle w:val="Listaconnmeros"/>
+        <w:numPr>
+          <w:ilvl w:val="0"/>
+          <w:numId w:val="0"/>
+        </w:numPr>
+        <w:rPr>
+          <w:highlight w:val="green"/>
+        </w:rPr>
+      </w:pPr>
+    </w:p>
+    <w:p>
+      <w:pPr>
+        <w:pStyle w:val="Listaconnmeros"/>
+        <w:rPr>
+          <w:i/>
+          <w:iCs/>
+          <w:highlight w:val="green"/>
+        </w:rPr>
+      </w:pPr>
+      <w:r>
+        <w:rPr>
+          <w:i/>
+          <w:iCs/>
+          <w:highlight w:val="green"/>
+        </w:rPr>
+        <w:t>Clausula Incremento Sobrevivencia</w:t>
+      </w:r>
+    </w:p>
+    <w:p>
+      <w:pPr>
+        <w:pStyle w:val="Listaconnmeros"/>
+        <w:numPr>
+          <w:ilvl w:val="0"/>
+          <w:numId w:val="0"/>
+        </w:numPr>
+        <w:rPr>
+          <w:highlight w:val="green"/>
+        </w:rPr>
+      </w:pPr>
+      <w:r>
+        <w:rPr>
+          <w:highlight w:val="green"/>
+        </w:rPr>
+        <w:t>C</w:t>
+      </w:r>
+      <w:r>
+        <w:rPr>
+          <w:highlight w:val="green"/>
+        </w:rPr>
+        <w:t xml:space="preserve">onsiste en </w:t>
+      </w:r>
+      <w:proofErr w:type="gramStart"/>
+      <w:r>
+        <w:rPr>
+          <w:highlight w:val="green"/>
+        </w:rPr>
+        <w:t>que</w:t>
+      </w:r>
+      <w:proofErr w:type="gramEnd"/>
+      <w:r>
+        <w:rPr>
+          <w:highlight w:val="green"/>
+        </w:rPr>
+        <w:t xml:space="preserve"> al fallecimiento de la afiliada o el afiliado, la CSV pagará a su cónyuge y demás beneficiarias y/o beneficiarios el monto de la renta vitalicia contratada, pero en un porcentaje superior al que establece la ley para las y los beneficiarios de pensión de sobrevivencia.</w:t>
+      </w:r>
+      <w:r>
+        <w:rPr>
+          <w:highlight w:val="green"/>
+        </w:rPr>
+        <w:t xml:space="preserve"> </w:t>
+      </w:r>
+      <w:r>
+        <w:rPr>
+          <w:highlight w:val="green"/>
+        </w:rPr>
+        <w:t xml:space="preserve">Esta opción sólo puede ser </w:t>
+      </w:r>
+      <w:r>
+        <w:rPr>
+          <w:highlight w:val="green"/>
+        </w:rPr>
+        <w:t>solicitada</w:t>
+      </w:r>
+      <w:r>
+        <w:rPr>
+          <w:highlight w:val="green"/>
+        </w:rPr>
+        <w:t xml:space="preserve"> por una afiliada o un afiliado que tenga cónyuge.</w:t>
+      </w:r>
+    </w:p>
+    <w:p>
+      <w:pPr>
+        <w:pStyle w:val="Listaconnmeros"/>
+        <w:numPr>
+          <w:ilvl w:val="0"/>
+          <w:numId w:val="0"/>
+        </w:numPr>
+        <w:rPr>
+          <w:highlight w:val="green"/>
+        </w:rPr>
+      </w:pPr>
+    </w:p>
+    <w:p>
+      <w:pPr>
+        <w:pStyle w:val="Listaconnmeros"/>
+        <w:spacing w:after="0"/>
+        <w:rPr>
+          <w:i/>
+          <w:iCs/>
+          <w:highlight w:val="green"/>
+        </w:rPr>
+      </w:pPr>
+      <w:r>
+        <w:rPr>
+          <w:i/>
+          <w:iCs/>
+          <w:highlight w:val="green"/>
+        </w:rPr>
+        <w:t>Aumento Temporal</w:t>
+      </w:r>
+    </w:p>
+    <w:p>
+      <w:pPr>
+        <w:pStyle w:val="Listaconnmeros"/>
+        <w:numPr>
+          <w:ilvl w:val="0"/>
+          <w:numId w:val="0"/>
+        </w:numPr>
+        <w:rPr>
+          <w:highlight w:val="green"/>
+        </w:rPr>
+      </w:pPr>
+      <w:r>
+        <w:rPr>
+          <w:highlight w:val="green"/>
+        </w:rPr>
+        <w:t xml:space="preserve">Cláusula que permite recibir una renta mayor durante los primeros meses tras la jubilación (por ejemplo, 12–60 meses) y luego reducirla al </w:t>
+      </w:r>
+      <w:r>
+        <w:rPr>
+          <w:highlight w:val="green"/>
+        </w:rPr>
+        <w:t xml:space="preserve">monto </w:t>
+      </w:r>
+      <w:r>
+        <w:rPr>
+          <w:highlight w:val="green"/>
+        </w:rPr>
+        <w:t>de la pensión vitalicia seleccionada</w:t>
+      </w:r>
+      <w:r>
+        <w:rPr>
+          <w:highlight w:val="green"/>
+        </w:rPr>
+        <w:t>. Solo disponible con renta vitalicia inmediata y contratada junto al periodo garantizado.</w:t>
       </w:r>
     </w:p>
     <w:p>
@@ -1331,42 +2028,75 @@
           <w:numId w:val="0"/>
         </w:numPr>
         <w:ind w:left="360"/>
+        <w:rPr>
+          <w:highlight w:val="green"/>
+        </w:rPr>
       </w:pPr>
     </w:p>
     <w:p>
       <w:pPr>
         <w:pStyle w:val="Listaconnmeros"/>
-        <w:numPr>
-          <w:ilvl w:val="0"/>
-          <w:numId w:val="37"/>
-        </w:numPr>
-      </w:pPr>
-      <w:r>
-        <w:t>Periodo garantizado de pago</w:t>
+        <w:spacing w:after="0"/>
+        <w:rPr>
+          <w:i/>
+          <w:iCs/>
+          <w:highlight w:val="green"/>
+        </w:rPr>
+      </w:pPr>
+      <w:r>
+        <w:rPr>
+          <w:i/>
+          <w:iCs/>
+          <w:highlight w:val="green"/>
+        </w:rPr>
+        <w:t>Calculo Renta Vitalicia</w:t>
+      </w:r>
+    </w:p>
+    <w:p>
+      <w:r>
+        <w:rPr>
+          <w:highlight w:val="green"/>
+        </w:rPr>
+        <w:t xml:space="preserve">EJEMPLO NO DEFINICIÓN: </w:t>
+      </w:r>
+      <w:r>
+        <w:rPr>
+          <w:highlight w:val="green"/>
+        </w:rPr>
+        <w:t>Se calcula a partir de una prima única transferida a la aseguradora. La pensión fija mensual depende de: edad del afiliado, monto transferido, tasa de interés técnica vigente y coberturas contratadas. A diferencia del Retiro Programado, el monto no varía y es seguro de por vida.</w:t>
+      </w:r>
+    </w:p>
+    <w:p>
+      <w:pPr>
+        <w:pStyle w:val="Ttulo3"/>
+        <w:spacing w:before="0" w:after="160"/>
+        <w:rPr>
+          <w:b/>
+          <w:bCs/>
+        </w:rPr>
+      </w:pPr>
+      <w:r>
+        <w:rPr>
+          <w:b/>
+          <w:bCs/>
+        </w:rPr>
+        <w:t>Retiro Programado</w:t>
       </w:r>
     </w:p>
     <w:p>
       <w:pPr>
         <w:pStyle w:val="Listaconnmeros"/>
-        <w:numPr>
-          <w:ilvl w:val="0"/>
-          <w:numId w:val="37"/>
-        </w:numPr>
-      </w:pPr>
-      <w:r>
-        <w:t>Cláusula de aumento de pensión de sobrevivencia</w:t>
-      </w:r>
-    </w:p>
-    <w:p>
-      <w:pPr>
-        <w:pStyle w:val="Listaconnmeros"/>
-        <w:numPr>
-          <w:ilvl w:val="0"/>
-          <w:numId w:val="37"/>
-        </w:numPr>
-      </w:pPr>
-      <w:r>
-        <w:t>Cláusula de aumento temporal de pensión (escalonada), aplicable solo para pensiones de vejez o invalidez, y solo en modalidad de renta vitalicia inmediata.</w:t>
+        <w:rPr>
+          <w:i/>
+          <w:iCs/>
+        </w:rPr>
+      </w:pPr>
+      <w:r>
+        <w:rPr>
+          <w:i/>
+          <w:iCs/>
+        </w:rPr>
+        <w:t>Retiro Programado</w:t>
       </w:r>
     </w:p>
     <w:p>
@@ -1376,82 +2106,12 @@
           <w:ilvl w:val="0"/>
           <w:numId w:val="0"/>
         </w:numPr>
-        <w:ind w:left="360" w:hanging="360"/>
-      </w:pPr>
-      <w:r>
-        <w:t>Estas cláusulas mejoran cobertura, pero implican condiciones y costos adicionales.</w:t>
-      </w:r>
-    </w:p>
-    <w:p>
-      <w:pPr>
-        <w:pStyle w:val="Listaconnmeros"/>
-        <w:numPr>
-          <w:ilvl w:val="0"/>
-          <w:numId w:val="0"/>
-        </w:numPr>
-        <w:ind w:left="360" w:hanging="360"/>
-      </w:pPr>
-    </w:p>
-    <w:p>
-      <w:pPr>
-        <w:pStyle w:val="Listaconnmeros"/>
-        <w:spacing w:after="0"/>
-        <w:rPr>
-          <w:i/>
-          <w:iCs/>
-        </w:rPr>
-      </w:pPr>
-      <w:r>
-        <w:rPr>
-          <w:i/>
-          <w:iCs/>
-        </w:rPr>
-        <w:t>Periodo Garantizado</w:t>
-      </w:r>
-    </w:p>
-    <w:p>
-      <w:r>
-        <w:t>C</w:t>
-      </w:r>
-      <w:r>
-        <w:t>láusula que garantiza el pago de la pensión por un número predefinido de meses, incluso si el titular fallece antes. Si ocurre, los beneficiarios legales reciben los pagos restantes hasta completar ese periodo. Al finalizar, se paga lo legalmente debido</w:t>
-      </w:r>
-    </w:p>
-    <w:p>
-      <w:pPr>
-        <w:pStyle w:val="Listaconnmeros"/>
-        <w:spacing w:after="0"/>
-        <w:rPr>
-          <w:i/>
-          <w:iCs/>
-        </w:rPr>
-      </w:pPr>
-      <w:r>
-        <w:rPr>
-          <w:i/>
-          <w:iCs/>
-        </w:rPr>
-        <w:t>Clausula Incremento Sobrevivencia</w:t>
-      </w:r>
-    </w:p>
-    <w:p>
-      <w:pPr>
-        <w:pStyle w:val="Listaconnmeros"/>
-        <w:numPr>
-          <w:ilvl w:val="0"/>
-          <w:numId w:val="0"/>
-        </w:numPr>
-      </w:pPr>
-      <w:r>
-        <w:t xml:space="preserve">Permite </w:t>
-      </w:r>
-      <w:proofErr w:type="gramStart"/>
-      <w:r>
-        <w:t>que</w:t>
-      </w:r>
-      <w:proofErr w:type="gramEnd"/>
-      <w:r>
-        <w:t xml:space="preserve"> al fallecer el titular, la pensión del beneficiario sobreviviente aumente temporal o permanentemente (según el contrato) respecto del porcentaje legal mínimo, para reforzar la cobertura de los dependientes.</w:t>
+      </w:pPr>
+      <w:r>
+        <w:t>M</w:t>
+      </w:r>
+      <w:r>
+        <w:t xml:space="preserve">odalidad de pensión en la que el afiliado mantiene la propiedad de sus fondos en la AFP y recibe pagos mensuales que se recalculan cada año, considerando el saldo disponible, la tasa de interés técnica y su expectativa de vida. </w:t>
       </w:r>
     </w:p>
     <w:p>
@@ -1467,7 +2127,6 @@
     <w:p>
       <w:pPr>
         <w:pStyle w:val="Listaconnmeros"/>
-        <w:spacing w:after="0"/>
         <w:rPr>
           <w:i/>
           <w:iCs/>
@@ -1478,7 +2137,7 @@
           <w:i/>
           <w:iCs/>
         </w:rPr>
-        <w:t>Aumento Temporal</w:t>
+        <w:t>Requisitos RP</w:t>
       </w:r>
     </w:p>
     <w:p>
@@ -1490,7 +2149,17 @@
         </w:numPr>
       </w:pPr>
       <w:r>
-        <w:t>Cláusula que permite recibir una renta mayor durante los primeros meses tras la jubilación (por ejemplo, 12–60 meses) y luego reducirla al monto base. Solo disponible con renta vitalicia inmediata y contratada junto al periodo garantizado.</w:t>
+        <w:t xml:space="preserve">Para optar por el </w:t>
+      </w:r>
+      <w:r>
+        <w:rPr>
+          <w:b/>
+          <w:bCs/>
+        </w:rPr>
+        <w:t>Retiro Programado</w:t>
+      </w:r>
+      <w:r>
+        <w:t xml:space="preserve">, el afiliado debe cumplir con los requisitos generales de pensión (edad mínima y saldo financiero mínimo en la cuenta individual) y tener fondos suficientes para financiar una pensión según las reglas del SCOMP. </w:t>
       </w:r>
     </w:p>
     <w:p>
@@ -1517,14 +2186,16 @@
           <w:i/>
           <w:iCs/>
         </w:rPr>
-        <w:t>Calculo Renta Vitalicia</w:t>
-      </w:r>
-    </w:p>
-    <w:p>
-      <w:r>
-        <w:t>Se calcula a partir de una prima única transferida a la aseguradora. La pensión fija mensual depende de: edad del afiliado, monto transferido, tasa de interés técnica vigente y coberturas contratadas. A diferencia del Retiro Programado, el monto no varía y es seguro de por vida.</w:t>
-      </w:r>
-    </w:p>
+        <w:t>Calculo Retiro Programado</w:t>
+      </w:r>
+    </w:p>
+    <w:p>
+      <w:r>
+        <w:t>En esta modalidad, la pensión se calcula anualmente sobre la base del saldo de la cuenta individual, la expectativa de vida del afiliado y la tasa de interés técnica vigente. A diferencia de la renta vitalicia, el monto puede variar cada año conforme cambian estos factores.</w:t>
+      </w:r>
+    </w:p>
+    <w:p/>
+    <w:p/>
     <w:p>
       <w:pPr>
         <w:pStyle w:val="Ttulo3"/>
@@ -1539,12 +2210,13 @@
           <w:b/>
           <w:bCs/>
         </w:rPr>
-        <w:t>Retiro Programado</w:t>
+        <w:t>Modalidades Combinadas</w:t>
       </w:r>
     </w:p>
     <w:p>
       <w:pPr>
         <w:pStyle w:val="Listaconnmeros"/>
+        <w:spacing w:after="0"/>
         <w:rPr>
           <w:i/>
           <w:iCs/>
@@ -1555,144 +2227,16 @@
           <w:i/>
           <w:iCs/>
         </w:rPr>
-        <w:t>Retiro Programado</w:t>
-      </w:r>
-    </w:p>
-    <w:p>
-      <w:pPr>
-        <w:pStyle w:val="Listaconnmeros"/>
-        <w:numPr>
-          <w:ilvl w:val="0"/>
-          <w:numId w:val="0"/>
-        </w:numPr>
-      </w:pPr>
-      <w:r>
-        <w:t>M</w:t>
-      </w:r>
-      <w:r>
-        <w:t xml:space="preserve">odalidad de pensión en la que el afiliado mantiene la propiedad de sus fondos en la AFP y recibe pagos mensuales que se recalculan cada año, considerando el saldo disponible, la tasa de interés técnica y su expectativa de vida. </w:t>
-      </w:r>
-    </w:p>
-    <w:p>
-      <w:pPr>
-        <w:pStyle w:val="Listaconnmeros"/>
-        <w:numPr>
-          <w:ilvl w:val="0"/>
-          <w:numId w:val="0"/>
-        </w:numPr>
-        <w:ind w:left="360"/>
-      </w:pPr>
-    </w:p>
-    <w:p>
-      <w:pPr>
-        <w:pStyle w:val="Listaconnmeros"/>
-        <w:rPr>
-          <w:i/>
-          <w:iCs/>
-        </w:rPr>
-      </w:pPr>
-      <w:r>
-        <w:rPr>
-          <w:i/>
-          <w:iCs/>
-        </w:rPr>
-        <w:t>Requisitos RP</w:t>
-      </w:r>
-    </w:p>
-    <w:p>
-      <w:pPr>
-        <w:pStyle w:val="Listaconnmeros"/>
-        <w:numPr>
-          <w:ilvl w:val="0"/>
-          <w:numId w:val="0"/>
-        </w:numPr>
-      </w:pPr>
-      <w:r>
-        <w:t xml:space="preserve">Para optar por el </w:t>
-      </w:r>
-      <w:r>
-        <w:rPr>
-          <w:b/>
-          <w:bCs/>
-        </w:rPr>
-        <w:t>Retiro Programado</w:t>
-      </w:r>
-      <w:r>
-        <w:t xml:space="preserve">, el afiliado debe cumplir con los requisitos generales de pensión (edad mínima y saldo financiero mínimo en la cuenta individual) y tener fondos suficientes para financiar una pensión según las reglas del SCOMP. </w:t>
-      </w:r>
-    </w:p>
-    <w:p>
-      <w:pPr>
-        <w:pStyle w:val="Listaconnmeros"/>
-        <w:numPr>
-          <w:ilvl w:val="0"/>
-          <w:numId w:val="0"/>
-        </w:numPr>
-        <w:ind w:left="360"/>
-      </w:pPr>
-    </w:p>
-    <w:p>
-      <w:pPr>
-        <w:pStyle w:val="Listaconnmeros"/>
-        <w:spacing w:after="0"/>
-        <w:rPr>
-          <w:i/>
-          <w:iCs/>
-        </w:rPr>
-      </w:pPr>
-      <w:r>
-        <w:rPr>
-          <w:i/>
-          <w:iCs/>
-        </w:rPr>
-        <w:t>Calculo Retiro Programado</w:t>
-      </w:r>
-    </w:p>
-    <w:p>
-      <w:r>
-        <w:t>En esta modalidad, la pensión se calcula anualmente sobre la base del saldo de la cuenta individual, la expectativa de vida del afiliado y la tasa de interés técnica vigente. A diferencia de la renta vitalicia, el monto puede variar cada año conforme cambian estos factores.</w:t>
-      </w:r>
-    </w:p>
-    <w:p/>
-    <w:p/>
-    <w:p>
-      <w:pPr>
-        <w:pStyle w:val="Ttulo3"/>
-        <w:spacing w:before="0" w:after="160"/>
-        <w:rPr>
-          <w:b/>
-          <w:bCs/>
-        </w:rPr>
-      </w:pPr>
-      <w:r>
-        <w:rPr>
-          <w:b/>
-          <w:bCs/>
-        </w:rPr>
+        <w:t>RVI RP</w:t>
+      </w:r>
+    </w:p>
+    <w:p>
+      <w:r>
+        <w:t xml:space="preserve">Modalidad combinada en que el afiliado destina parte de su saldo a una Renta Vitalicia Inmediata con una aseguradora y la parte restante a un Retiro Programado administrado </w:t>
+      </w:r>
+      <w:r>
         <w:lastRenderedPageBreak/>
-        <w:t>Modalidades Combinadas</w:t>
-      </w:r>
-    </w:p>
-    <w:p>
-      <w:pPr>
-        <w:pStyle w:val="Listaconnmeros"/>
-        <w:spacing w:after="0"/>
-        <w:rPr>
-          <w:i/>
-          <w:iCs/>
-        </w:rPr>
-      </w:pPr>
-      <w:r>
-        <w:rPr>
-          <w:i/>
-          <w:iCs/>
-        </w:rPr>
-        <w:t>RVI RP</w:t>
-      </w:r>
-    </w:p>
-    <w:p>
-      <w:r>
-        <w:t>Modalidad combinada en que el afiliado destina parte de su saldo a una Renta Vitalicia Inmediata con una aseguradora y la parte restante a un Retiro Programado administrado por la AFP. Así recibe dos pensiones simultáneas, diversificando riesgo y preservando cierta propiedad de fondos.</w:t>
+        <w:t>por la AFP. Así recibe dos pensiones simultáneas, diversificando riesgo y preservando cierta propiedad de fondos.</w:t>
       </w:r>
     </w:p>
     <w:p>
@@ -1984,7 +2528,6 @@
           <w:i/>
           <w:iCs/>
         </w:rPr>
-        <w:lastRenderedPageBreak/>
         <w:t>Pensión</w:t>
       </w:r>
       <w:r>
@@ -1997,7 +2540,11 @@
     </w:p>
     <w:p>
       <w:r>
-        <w:t>Beneficio mensual que reciben los beneficiarios legales cuando fallece el afiliado o pensionado. Puede ser pagado por AFP o aseguradoras, según la modalidad elegida. El monto depende del tipo de relación y condición del beneficiario, aplicado sobre una pensión de referencia basada en ingresos del causante.</w:t>
+        <w:t xml:space="preserve">Beneficio mensual que reciben los beneficiarios legales cuando fallece el afiliado o pensionado. Puede ser pagado por AFP o aseguradoras, según la modalidad elegida. El </w:t>
+      </w:r>
+      <w:r>
+        <w:lastRenderedPageBreak/>
+        <w:t>monto depende del tipo de relación y condición del beneficiario, aplicado sobre una pensión de referencia basada en ingresos del causante.</w:t>
       </w:r>
     </w:p>
     <w:p>
@@ -2350,7 +2897,6 @@
         <w:spacing w:before="0" w:after="160"/>
       </w:pPr>
       <w:r>
-        <w:lastRenderedPageBreak/>
         <w:t>Ahorro Adicional</w:t>
       </w:r>
     </w:p>
@@ -2383,7 +2929,11 @@
         <w:t>I</w:t>
       </w:r>
       <w:r>
-        <w:t>nstrumento de ahorro adicional y opcional al 10 % obligatorio, disponible para trabajadores dependientes e independientes. Permite aumentar la futura pensión o adelantar la jubilación, con beneficios tributarios (como exención hasta 50 UF mensuales o bono estatal de 15 % en Régimen A) y flexibilidad en los aportes, que pueden efectuarse a través de AFP, aseguradoras, bancos u otras instituciones autorizadas.</w:t>
+        <w:t xml:space="preserve">nstrumento de ahorro adicional y opcional al 10 % obligatorio, disponible para trabajadores dependientes e independientes. Permite aumentar la futura pensión o </w:t>
+      </w:r>
+      <w:r>
+        <w:lastRenderedPageBreak/>
+        <w:t>adelantar la jubilación, con beneficios tributarios (como exención hasta 50 UF mensuales o bono estatal de 15 % en Régimen A) y flexibilidad en los aportes, que pueden efectuarse a través de AFP, aseguradoras, bancos u otras instituciones autorizadas.</w:t>
       </w:r>
     </w:p>
     <w:p>
@@ -2634,7 +3184,6 @@
         <w:spacing w:before="0" w:after="160"/>
       </w:pPr>
       <w:r>
-        <w:lastRenderedPageBreak/>
         <w:t>Comisiones</w:t>
       </w:r>
     </w:p>
@@ -2664,7 +3213,11 @@
     </w:p>
     <w:p>
       <w:r>
-        <w:t>Los asesores previsionales son profesionales autorizados por la Superintendencia de Pensiones que brindan orientación especializada al afiliado para elegir la modalidad de pensión. Su asesoría puede implicar un costo que se descuenta directamente del saldo destinado a pensión o se cobra una vez constituida la pensión. Las comisiones máximas son reguladas: hasta 1,2 % del saldo para Retiro Programado (tope de 36 UF), hasta 1,5 % para Renta Vitalicia (tope de 60 UF), sin exceder en total el 2 % del saldo ni las 60 UF</w:t>
+        <w:t xml:space="preserve">Los asesores previsionales son profesionales autorizados por la Superintendencia de Pensiones que brindan orientación especializada al afiliado para elegir la modalidad de pensión. Su asesoría puede implicar un costo que se descuenta directamente del saldo </w:t>
+      </w:r>
+      <w:r>
+        <w:lastRenderedPageBreak/>
+        <w:t>destinado a pensión o se cobra una vez constituida la pensión. Las comisiones máximas son reguladas: hasta 1,2 % del saldo para Retiro Programado (tope de 36 UF), hasta 1,5 % para Renta Vitalicia (tope de 60 UF), sin exceder en total el 2 % del saldo ni las 60 UF</w:t>
       </w:r>
     </w:p>
     <w:p>
@@ -2851,7 +3404,7 @@
   <w:abstractNum w:abstractNumId="4" w15:restartNumberingAfterBreak="0">
     <w:nsid w:val="FFFFFF88"/>
     <w:multiLevelType w:val="singleLevel"/>
-    <w:tmpl w:val="BF4A33CE"/>
+    <w:tmpl w:val="4E185CA0"/>
     <w:lvl w:ilvl="0">
       <w:start w:val="1"/>
       <w:numFmt w:val="decimal"/>
@@ -4616,6 +5169,9 @@
   </w:num>
   <w:num w:numId="40" w16cid:durableId="97801173">
     <w:abstractNumId w:val="13"/>
+  </w:num>
+  <w:num w:numId="41" w16cid:durableId="2102993215">
+    <w:abstractNumId w:val="4"/>
   </w:num>
   <w:numIdMacAtCleanup w:val="6"/>
 </w:numbering>

</xml_diff>